<commit_message>
Besprechungsprotokolle 23.10. und 6.11. Teil Schendlinger
</commit_message>
<xml_diff>
--- a/protokolle/besprechungen/Besprechungsprotokoll SimpleQ_2018_10_23.docx
+++ b/protokolle/besprechungen/Besprechungsprotokoll SimpleQ_2018_10_23.docx
@@ -211,53 +211,36 @@
         <w:rPr>
           <w:b/>
         </w:rPr>
-        <w:t xml:space="preserve"> </w:t>
-      </w:r>
-      <w:r>
+        <w:t xml:space="preserve"> (Jürgen Weber)</w:t>
+      </w:r>
+    </w:p>
+    <w:p>
+      <w:r>
+        <w:t>Es wurden Screenshots von der iOS App präsentiert. Diese Screenshots stammen von der aktuellsten Variante der App und wurden auf einem Simulator auf einem externen Rechner erstellt.</w:t>
+      </w:r>
+    </w:p>
+    <w:p>
+      <w:pPr>
         <w:rPr>
           <w:b/>
         </w:rPr>
-        <w:t>(Jürgen Weber)</w:t>
-      </w:r>
-    </w:p>
-    <w:p>
-      <w:r>
-        <w:t>Es wurden Screenshots von der iOS App präsentiert. Diese Screenshots stammen von der aktuellsten Variante der App und wurden auf einem Simulator auf einem externen Rechner erstellt.</w:t>
-      </w:r>
-    </w:p>
-    <w:p>
-      <w:pPr>
+      </w:pPr>
+      <w:r>
         <w:rPr>
           <w:b/>
         </w:rPr>
-      </w:pPr>
+        <w:t>Marktanteile auf dem Smartphonemarkt</w:t>
+      </w:r>
       <w:r>
         <w:rPr>
           <w:b/>
         </w:rPr>
-        <w:t>Marktanteile auf dem Smartphonemarkt</w:t>
-      </w:r>
-      <w:r>
-        <w:rPr>
-          <w:b/>
-        </w:rPr>
-        <w:t xml:space="preserve"> </w:t>
-      </w:r>
-      <w:r>
-        <w:rPr>
-          <w:b/>
-        </w:rPr>
-        <w:t>(Jürgen Weber)</w:t>
-      </w:r>
-    </w:p>
-    <w:p>
-      <w:r>
-        <w:t>Der Research-Bericht über die Marktanteile wurde präsentiert und mögliche Schlüsse aus den Statistiken wurden vorgeschlagen. Diese wurden als sinnvoll ab</w:t>
-      </w:r>
-      <w:bookmarkStart w:id="0" w:name="_GoBack"/>
-      <w:bookmarkEnd w:id="0"/>
-      <w:r>
-        <w:t>genommen. Die Schlüsse kurz zusammengefasst:</w:t>
+        <w:t xml:space="preserve"> (Jürgen Weber)</w:t>
+      </w:r>
+    </w:p>
+    <w:p>
+      <w:r>
+        <w:t>Der Research-Bericht über die Marktanteile wurde präsentiert und mögliche Schlüsse aus den Statistiken wurden vorgeschlagen. Diese wurden als sinnvoll abgenommen. Die Schlüsse kurz zusammengefasst:</w:t>
       </w:r>
     </w:p>
     <w:p>
@@ -361,10 +344,70 @@
     </w:p>
     <w:p>
       <w:r>
-        <w:t>Die Einarbeitung in die unterschiedlichen Arten ist bereits erfolgt. Die Erkenntnisse müssen noch in schriftlicher Form festgehalten werden.</w:t>
-      </w:r>
-      <w:r>
-        <w:t xml:space="preserve"> Dies sollte bis zum nächsten Termin durchgeführt werden.</w:t>
+        <w:t>Die Einarbeitung in die unterschiedlichen Arten ist bereits erfolgt. Die Erkenntnisse müssen noch in schriftlicher Form festgehalten werden. Dies sollte bis zum nächsten Termin durchgeführt werden.</w:t>
+      </w:r>
+    </w:p>
+    <w:p>
+      <w:pPr>
+        <w:rPr>
+          <w:b/>
+        </w:rPr>
+      </w:pPr>
+      <w:r>
+        <w:rPr>
+          <w:b/>
+        </w:rPr>
+        <w:t>Fertigstellung des Umfrageerstellungs-Controllers (Lukas Schendlinger)</w:t>
+      </w:r>
+    </w:p>
+    <w:p>
+      <w:r>
+        <w:t>Kleine Fehlerbehebungen bzw. einige Abstimmungen mit Front-End im Controller. Einbinden der „</w:t>
+      </w:r>
+      <w:proofErr w:type="spellStart"/>
+      <w:r>
+        <w:t>One</w:t>
+      </w:r>
+      <w:proofErr w:type="spellEnd"/>
+      <w:r>
+        <w:t>-Signal“-API zur Kommunikation mit der Mobil-App (Controller -&gt; App).</w:t>
+      </w:r>
+    </w:p>
+    <w:p>
+      <w:pPr>
+        <w:rPr>
+          <w:b/>
+        </w:rPr>
+      </w:pPr>
+      <w:r>
+        <w:rPr>
+          <w:b/>
+        </w:rPr>
+        <w:lastRenderedPageBreak/>
+        <w:t>Einrichten des Webservers (Lukas Schendlinger)</w:t>
+      </w:r>
+    </w:p>
+    <w:p>
+      <w:r>
+        <w:t>Konfigurieren des Webservers bzw. der Live-Datenbank. Fehlerfreies Deployen einer Version des gesamten Webinterface auf dem Server. Hier sind zuletzt noch einige Schwierigkeiten mit der Deploy-Funktion von Visual Studio aufgetreten.</w:t>
+      </w:r>
+    </w:p>
+    <w:p>
+      <w:pPr>
+        <w:rPr>
+          <w:b/>
+        </w:rPr>
+      </w:pPr>
+      <w:r>
+        <w:rPr>
+          <w:b/>
+        </w:rPr>
+        <w:t>API-Methoden zum Bei- bzw. Austritt mehrerer Gruppen (Lukas Schendlinger)</w:t>
+      </w:r>
+    </w:p>
+    <w:p>
+      <w:r>
+        <w:t>Implementierung von API-Methoden, welche dem App-Benutzer ermöglichen, mehreren Gruppen beizutreten bzw. diese zu verlassen.</w:t>
       </w:r>
     </w:p>
     <w:p>
@@ -415,7 +458,6 @@
         <w:rPr>
           <w:b/>
         </w:rPr>
-        <w:lastRenderedPageBreak/>
         <w:t>Z</w:t>
       </w:r>
       <w:r>
@@ -481,6 +523,44 @@
       <w:r>
         <w:t xml:space="preserve"> (Weber)</w:t>
       </w:r>
+    </w:p>
+    <w:p>
+      <w:pPr>
+        <w:pStyle w:val="Listenabsatz"/>
+        <w:numPr>
+          <w:ilvl w:val="0"/>
+          <w:numId w:val="3"/>
+        </w:numPr>
+      </w:pPr>
+      <w:r>
+        <w:t>Fertigstellen des Umfrage-Controllers (Schendlinger)</w:t>
+      </w:r>
+    </w:p>
+    <w:p>
+      <w:pPr>
+        <w:pStyle w:val="Listenabsatz"/>
+        <w:numPr>
+          <w:ilvl w:val="0"/>
+          <w:numId w:val="3"/>
+        </w:numPr>
+      </w:pPr>
+      <w:r>
+        <w:t>Einrichten des Webservers (Schendlinger)</w:t>
+      </w:r>
+    </w:p>
+    <w:p>
+      <w:pPr>
+        <w:pStyle w:val="Listenabsatz"/>
+        <w:numPr>
+          <w:ilvl w:val="0"/>
+          <w:numId w:val="3"/>
+        </w:numPr>
+      </w:pPr>
+      <w:r>
+        <w:t>Implementieren von API-Methoden zum Bei-/Austritt von Gruppen (Schendlinger)</w:t>
+      </w:r>
+      <w:bookmarkStart w:id="0" w:name="_GoBack"/>
+      <w:bookmarkEnd w:id="0"/>
     </w:p>
     <w:p/>
     <w:p/>
@@ -822,6 +902,7 @@
         <w:dataBinding w:prefixMappings="xmlns:ns0='http://purl.org/dc/elements/1.1/' xmlns:ns1='http://schemas.openxmlformats.org/package/2006/metadata/core-properties' " w:xpath="/ns1:coreProperties[1]/ns0:creator[1]" w:storeItemID="{6C3C8BC8-F283-45AE-878A-BAB7291924A1}"/>
         <w:text/>
       </w:sdtPr>
+      <w:sdtEndPr/>
       <w:sdtContent>
         <w:r>
           <w:rPr>
@@ -1024,7 +1105,7 @@
         <w:sz w:val="20"/>
         <w:szCs w:val="20"/>
       </w:rPr>
-      <w:t>2018-10-23</w:t>
+      <w:t>2018-11-06</w:t>
     </w:r>
     <w:r>
       <w:rPr>
@@ -2686,7 +2767,7 @@
 </file>
 
 <file path=customXml/itemProps1.xml><?xml version="1.0" encoding="utf-8"?>
-<ds:datastoreItem xmlns:ds="http://schemas.openxmlformats.org/officeDocument/2006/customXml" ds:itemID="{CAEECC96-1F6E-4154-8193-B08FD85418E8}">
+<ds:datastoreItem xmlns:ds="http://schemas.openxmlformats.org/officeDocument/2006/customXml" ds:itemID="{4DDF01FD-D9CB-460D-9D89-1565C47A66F5}">
   <ds:schemaRefs>
     <ds:schemaRef ds:uri="http://schemas.openxmlformats.org/officeDocument/2006/bibliography"/>
   </ds:schemaRefs>

</xml_diff>

<commit_message>
Änderungen bzgl. Benachrichtigungen durchgeführt. Protokolle geändert und ein neues Protokoll hinzugefügt.
</commit_message>
<xml_diff>
--- a/protokolle/besprechungen/Besprechungsprotokoll SimpleQ_2018_10_23.docx
+++ b/protokolle/besprechungen/Besprechungsprotokoll SimpleQ_2018_10_23.docx
@@ -6,6 +6,8 @@
       <w:pPr>
         <w:pStyle w:val="berschrift1"/>
       </w:pPr>
+      <w:bookmarkStart w:id="0" w:name="_GoBack"/>
+      <w:bookmarkEnd w:id="0"/>
       <w:r>
         <w:t>Besprechungsprotokoll</w:t>
       </w:r>
@@ -486,25 +488,7 @@
         <w:rPr>
           <w:b/>
         </w:rPr>
-        <w:t xml:space="preserve"> </w:t>
-      </w:r>
-      <w:r>
-        <w:rPr>
-          <w:b/>
-        </w:rPr>
-        <w:t>(</w:t>
-      </w:r>
-      <w:r>
-        <w:rPr>
-          <w:b/>
-        </w:rPr>
-        <w:t xml:space="preserve">Tobias </w:t>
-      </w:r>
-      <w:r>
-        <w:rPr>
-          <w:b/>
-        </w:rPr>
-        <w:t>Krukenfellner)</w:t>
+        <w:t xml:space="preserve"> (Tobias Krukenfellner)</w:t>
       </w:r>
     </w:p>
     <w:p>
@@ -717,8 +701,6 @@
       <w:r>
         <w:t>Implementierung Gruppenverwaltung (Krukenfellner)</w:t>
       </w:r>
-      <w:bookmarkStart w:id="0" w:name="_GoBack"/>
-      <w:bookmarkEnd w:id="0"/>
     </w:p>
     <w:p/>
     <w:p/>
@@ -1255,7 +1237,7 @@
         <w:sz w:val="20"/>
         <w:szCs w:val="20"/>
       </w:rPr>
-      <w:t>2018-11-07</w:t>
+      <w:t>2018-11-19</w:t>
     </w:r>
     <w:r>
       <w:rPr>
@@ -2917,7 +2899,7 @@
 </file>
 
 <file path=customXml/itemProps1.xml><?xml version="1.0" encoding="utf-8"?>
-<ds:datastoreItem xmlns:ds="http://schemas.openxmlformats.org/officeDocument/2006/customXml" ds:itemID="{1BE7141D-25CA-4164-B162-CB99342C214F}">
+<ds:datastoreItem xmlns:ds="http://schemas.openxmlformats.org/officeDocument/2006/customXml" ds:itemID="{5D0357A7-4549-4FF0-BF96-F1F90ED477C8}">
   <ds:schemaRefs>
     <ds:schemaRef ds:uri="http://schemas.openxmlformats.org/officeDocument/2006/bibliography"/>
   </ds:schemaRefs>

</xml_diff>

<commit_message>
Besprechungsprotokoll vom 20.11.2018 hinzugefügt. PDF Dateien hinzugefügt.
</commit_message>
<xml_diff>
--- a/protokolle/besprechungen/Besprechungsprotokoll SimpleQ_2018_10_23.docx
+++ b/protokolle/besprechungen/Besprechungsprotokoll SimpleQ_2018_10_23.docx
@@ -6,6 +6,8 @@
       <w:pPr>
         <w:pStyle w:val="berschrift1"/>
       </w:pPr>
+      <w:bookmarkStart w:id="0" w:name="_GoBack"/>
+      <w:bookmarkEnd w:id="0"/>
       <w:r>
         <w:t>Besprechungsprotokoll</w:t>
       </w:r>
@@ -486,25 +488,7 @@
         <w:rPr>
           <w:b/>
         </w:rPr>
-        <w:t xml:space="preserve"> </w:t>
-      </w:r>
-      <w:r>
-        <w:rPr>
-          <w:b/>
-        </w:rPr>
-        <w:t>(</w:t>
-      </w:r>
-      <w:r>
-        <w:rPr>
-          <w:b/>
-        </w:rPr>
-        <w:t xml:space="preserve">Tobias </w:t>
-      </w:r>
-      <w:r>
-        <w:rPr>
-          <w:b/>
-        </w:rPr>
-        <w:t>Krukenfellner)</w:t>
+        <w:t xml:space="preserve"> (Tobias Krukenfellner)</w:t>
       </w:r>
     </w:p>
     <w:p>
@@ -717,8 +701,6 @@
       <w:r>
         <w:t>Implementierung Gruppenverwaltung (Krukenfellner)</w:t>
       </w:r>
-      <w:bookmarkStart w:id="0" w:name="_GoBack"/>
-      <w:bookmarkEnd w:id="0"/>
     </w:p>
     <w:p/>
     <w:p/>
@@ -1255,7 +1237,7 @@
         <w:sz w:val="20"/>
         <w:szCs w:val="20"/>
       </w:rPr>
-      <w:t>2018-11-07</w:t>
+      <w:t>2018-11-20</w:t>
     </w:r>
     <w:r>
       <w:rPr>
@@ -2917,7 +2899,7 @@
 </file>
 
 <file path=customXml/itemProps1.xml><?xml version="1.0" encoding="utf-8"?>
-<ds:datastoreItem xmlns:ds="http://schemas.openxmlformats.org/officeDocument/2006/customXml" ds:itemID="{1BE7141D-25CA-4164-B162-CB99342C214F}">
+<ds:datastoreItem xmlns:ds="http://schemas.openxmlformats.org/officeDocument/2006/customXml" ds:itemID="{BB003445-1EDA-461E-8B41-765A3394F024}">
   <ds:schemaRefs>
     <ds:schemaRef ds:uri="http://schemas.openxmlformats.org/officeDocument/2006/bibliography"/>
   </ds:schemaRefs>

</xml_diff>